<commit_message>
Egy-két vessző pótlása, pár elírás kijavítása
</commit_message>
<xml_diff>
--- a/dokumentacio.docx
+++ b/dokumentacio.docx
@@ -7,6 +7,7 @@
         <w:rPr>
           <w:rFonts w:asciiTheme="majorHAnsi" w:eastAsiaTheme="majorEastAsia" w:hAnsiTheme="majorHAnsi" w:cstheme="majorBidi"/>
           <w:caps/>
+          <w:lang w:eastAsia="en-US"/>
         </w:rPr>
         <w:id w:val="-2087454086"/>
         <w:docPartObj>
@@ -18,7 +19,6 @@
         <w:rPr>
           <w:rFonts w:asciiTheme="minorHAnsi" w:eastAsiaTheme="minorHAnsi" w:hAnsiTheme="minorHAnsi" w:cstheme="minorBidi"/>
           <w:caps w:val="0"/>
-          <w:lang w:eastAsia="en-US"/>
         </w:rPr>
       </w:sdtEndPr>
       <w:sdtContent>
@@ -125,6 +125,7 @@
                 <w:dataBinding w:prefixMappings="xmlns:ns0='http://schemas.openxmlformats.org/package/2006/metadata/core-properties' xmlns:ns1='http://purl.org/dc/elements/1.1/'" w:xpath="/ns0:coreProperties[1]/ns1:title[1]" w:storeItemID="{6C3C8BC8-F283-45AE-878A-BAB7291924A1}"/>
                 <w:text/>
               </w:sdtPr>
+              <w:sdtEndPr/>
               <w:sdtContent>
                 <w:tc>
                   <w:tcPr>
@@ -177,6 +178,7 @@
                 <w:dataBinding w:prefixMappings="xmlns:ns0='http://schemas.openxmlformats.org/package/2006/metadata/core-properties' xmlns:ns1='http://purl.org/dc/elements/1.1/'" w:xpath="/ns0:coreProperties[1]/ns1:subject[1]" w:storeItemID="{6C3C8BC8-F283-45AE-878A-BAB7291924A1}"/>
                 <w:text/>
               </w:sdtPr>
+              <w:sdtEndPr/>
               <w:sdtContent>
                 <w:tc>
                   <w:tcPr>
@@ -246,6 +248,7 @@
                 <w:dataBinding w:prefixMappings="xmlns:ns0='http://schemas.openxmlformats.org/package/2006/metadata/core-properties' xmlns:ns1='http://purl.org/dc/elements/1.1/'" w:xpath="/ns0:coreProperties[1]/ns1:creator[1]" w:storeItemID="{6C3C8BC8-F283-45AE-878A-BAB7291924A1}"/>
                 <w:text/>
               </w:sdtPr>
+              <w:sdtEndPr/>
               <w:sdtContent>
                 <w:tc>
                   <w:tcPr>
@@ -297,6 +300,7 @@
                   <w:calendar w:val="gregorian"/>
                 </w:date>
               </w:sdtPr>
+              <w:sdtEndPr/>
               <w:sdtContent>
                 <w:tc>
                   <w:tcPr>
@@ -347,6 +351,7 @@
                 <w:dataBinding w:prefixMappings="xmlns:ns0='http://schemas.microsoft.com/office/2006/coverPageProps'" w:xpath="/ns0:CoverPageProperties[1]/ns0:Abstract[1]" w:storeItemID="{55AF091B-3C7A-41E3-B477-F2FDAA23CFDA}"/>
                 <w:text/>
               </w:sdtPr>
+              <w:sdtEndPr/>
               <w:sdtContent>
                 <w:tc>
                   <w:tcPr>
@@ -407,21 +412,22 @@
     </w:sdt>
     <w:sdt>
       <w:sdtPr>
+        <w:rPr>
+          <w:rFonts w:asciiTheme="minorHAnsi" w:eastAsiaTheme="minorHAnsi" w:hAnsiTheme="minorHAnsi" w:cstheme="minorBidi"/>
+          <w:b w:val="0"/>
+          <w:bCs w:val="0"/>
+          <w:color w:val="auto"/>
+          <w:sz w:val="22"/>
+          <w:szCs w:val="22"/>
+          <w:lang w:eastAsia="en-US"/>
+        </w:rPr>
         <w:id w:val="-1228687896"/>
         <w:docPartObj>
           <w:docPartGallery w:val="Table of Contents"/>
           <w:docPartUnique/>
         </w:docPartObj>
       </w:sdtPr>
-      <w:sdtEndPr>
-        <w:rPr>
-          <w:rFonts w:asciiTheme="minorHAnsi" w:eastAsiaTheme="minorHAnsi" w:hAnsiTheme="minorHAnsi" w:cstheme="minorBidi"/>
-          <w:color w:val="auto"/>
-          <w:sz w:val="22"/>
-          <w:szCs w:val="22"/>
-          <w:lang w:eastAsia="en-US"/>
-        </w:rPr>
-      </w:sdtEndPr>
+      <w:sdtEndPr/>
       <w:sdtContent>
         <w:p>
           <w:pPr>
@@ -1331,26 +1337,26 @@
     </w:p>
     <w:p>
       <w:r>
-        <w:t xml:space="preserve">A rendszer a specifikációban részletezett műveleteket elvégzésére képes. Ezek a kódban a következő definiált paraméterekkel hivatkozhatók: </w:t>
-      </w:r>
-      <w:r>
-        <w:t>ADD, SUB, LSHIFT, RSHIFT, X</w:t>
-      </w:r>
-      <w:r>
-        <w:t>OR, CMP, AND, NAND, OR, NOR.</w:t>
-      </w:r>
-    </w:p>
-    <w:p>
-      <w:r>
-        <w:t xml:space="preserve">A rendszer egy regisztertömböt tartalmaz, amely 8 regisztert tartalmaz. Ebből a legalsó (0-ás) regiszter az </w:t>
-      </w:r>
-      <w:proofErr w:type="gramStart"/>
-      <w:r>
-        <w:t>AKKU</w:t>
-      </w:r>
-      <w:proofErr w:type="gramEnd"/>
-      <w:r>
-        <w:t xml:space="preserve"> amelyből veszi az eszköz az egyik operandusát és amelybe menti a művelet eredményét. A rendszer kimenetén addig kiolvasható az előző eredmény értéke, amíg új műveletet nem végez. A második operandust az </w:t>
+        <w:t>A rendszer a specifikációban részletezett műveleteket elvégzésére képes. Ezek a kódban a következő definiált paraméterekkel hivatkozhatók: ADD, SUB, LSHIFT, RSHIFT, XOR, CMP, AND, NAND, OR, NOR.</w:t>
+      </w:r>
+    </w:p>
+    <w:p>
+      <w:r>
+        <w:t>A rendszer egy regisztertömböt tartalmaz, amely 8 regisztert tartalmaz. Ebből a legalsó (0-ás) regiszter az AKKU</w:t>
+      </w:r>
+      <w:r>
+        <w:t>,</w:t>
+      </w:r>
+      <w:r>
+        <w:t xml:space="preserve"> amelyből veszi az eszköz az egyik </w:t>
+      </w:r>
+      <w:proofErr w:type="gramStart"/>
+      <w:r>
+        <w:t>operandusát</w:t>
+      </w:r>
+      <w:proofErr w:type="gramEnd"/>
+      <w:r>
+        <w:t xml:space="preserve"> és amelybe menti a művelet eredményét. A rendszer kimenetén addig kiolvasható az előző eredmény értéke, amíg új műveletet nem végez. A második operandust az </w:t>
       </w:r>
       <w:proofErr w:type="spellStart"/>
       <w:r>
@@ -1615,31 +1621,11 @@
         <w:t xml:space="preserve"> kódolt regiszterrel és művelettel. Az ALU egység maga tisztán </w:t>
       </w:r>
       <w:r>
-        <w:t xml:space="preserve">kombinációs logika. A mintavételezést követően elkezdődik a műveletvégzés, annak értéke viszont csak egy órajel ciklus múltán jelenik meg a kimeneten. Ehhez a működéshez az </w:t>
-      </w:r>
-      <w:r>
-        <w:t xml:space="preserve">ALU köré épített kezdetleges CPU kétféle állapotban lehet: IDLE, és </w:t>
-      </w:r>
-      <w:r>
-        <w:t>OPERATION</w:t>
-      </w:r>
-      <w:r>
-        <w:t xml:space="preserve">. IDLE állapotban </w:t>
-      </w:r>
-      <w:r>
-        <w:t>mintavételezi az eszköz a bemeneteit</w:t>
-      </w:r>
-      <w:r>
-        <w:t>.</w:t>
-      </w:r>
-      <w:r>
-        <w:t xml:space="preserve"> Amennyiben műveletvégzés történik, az eszköz átkerül OPERATION </w:t>
-      </w:r>
-      <w:proofErr w:type="gramStart"/>
-      <w:r>
-        <w:t>állapotba</w:t>
-      </w:r>
-      <w:proofErr w:type="gramEnd"/>
+        <w:t>kombinációs logika. A mintavételezést követően elkezdődik a műveletvégzés, annak értéke viszont csak egy órajel ciklus múltán jelenik meg a kimeneten. Ehhez a működéshez az ALU köré épített kezdetleges CPU kétféle állapotban lehet: IDLE, és OPERATION. IDLE állapotban mintavételezi az eszköz a bemeneteit. Amennyiben műveletvégzés történik, az eszköz átkerül OPERATION állapotba</w:t>
+      </w:r>
+      <w:r>
+        <w:t>,</w:t>
+      </w:r>
       <w:r>
         <w:t xml:space="preserve"> amely egy </w:t>
       </w:r>
@@ -1706,15 +1692,13 @@
         </w:rPr>
       </w:pPr>
       <w:r>
-        <w:t xml:space="preserve">Az eszköz két modulból áll. Az egyik a tisztán kombinációs </w:t>
-      </w:r>
-      <w:proofErr w:type="spellStart"/>
-      <w:r>
-        <w:t>hálozatot</w:t>
-      </w:r>
-      <w:proofErr w:type="spellEnd"/>
-      <w:r>
-        <w:t xml:space="preserve"> tartalmazó ALU egység illetve az eköré épített kezdetleges CPU-nak nevezett modul. Ez tartalmazza a regisztereket, némi vezérlő logikát illetve az ALU egység bemenetei és kimenetei időzítését. A rendszer blokkvázlata a következő ábrán látható: </w:t>
+        <w:t xml:space="preserve">Az eszköz két modulból áll. Az </w:t>
+      </w:r>
+      <w:r>
+        <w:t>egyik a tisztán kombinációs háló</w:t>
+      </w:r>
+      <w:r>
+        <w:t xml:space="preserve">zatot tartalmazó ALU egység illetve az eköré épített kezdetleges CPU-nak nevezett modul. Ez tartalmazza a regisztereket, némi vezérlő logikát illetve az ALU egység bemenetei és kimenetei időzítését. A rendszer blokkvázlata a következő ábrán látható: </w:t>
       </w:r>
     </w:p>
     <w:p>
@@ -2075,13 +2059,11 @@
       </w:r>
       <w:proofErr w:type="spellEnd"/>
       <w:r>
-        <w:t xml:space="preserve"> kimenetet két regiszter </w:t>
-      </w:r>
-      <w:proofErr w:type="gramStart"/>
-      <w:r>
-        <w:t>tartalmazza</w:t>
-      </w:r>
-      <w:proofErr w:type="gramEnd"/>
+        <w:t xml:space="preserve"> kimenetet két regiszter tartalmazza</w:t>
+      </w:r>
+      <w:r>
+        <w:t>,</w:t>
+      </w:r>
       <w:r>
         <w:t xml:space="preserve"> amelyek egyszerűen ki vannak kötve a kimenetre. </w:t>
       </w:r>
@@ -2590,10 +2572,7 @@
         <w:pStyle w:val="Kd"/>
       </w:pPr>
       <w:r>
-        <w:t xml:space="preserve">     </w:t>
-      </w:r>
-      <w:r>
-        <w:t xml:space="preserve">        </w:t>
+        <w:t xml:space="preserve">             </w:t>
       </w:r>
       <w:proofErr w:type="spellStart"/>
       <w:proofErr w:type="gramStart"/>
@@ -2627,66 +2606,217 @@
       </w:r>
       <w:proofErr w:type="spellEnd"/>
       <w:r>
+        <w:t xml:space="preserve">; </w:t>
+      </w:r>
+    </w:p>
+    <w:p>
+      <w:r>
+        <w:t xml:space="preserve">Amennyiben a </w:t>
+      </w:r>
+      <w:proofErr w:type="spellStart"/>
+      <w:r>
+        <w:t>load</w:t>
+      </w:r>
+      <w:proofErr w:type="spellEnd"/>
+      <w:r>
+        <w:t xml:space="preserve"> 0-s az eszköz mintavételezi a bemeneteit és eltárolja a belső regiszterekben: </w:t>
+      </w:r>
+    </w:p>
+    <w:p>
+      <w:pPr>
+        <w:pStyle w:val="Kd"/>
+      </w:pPr>
+      <w:proofErr w:type="spellStart"/>
+      <w:r>
+        <w:t>else</w:t>
+      </w:r>
+      <w:proofErr w:type="spellEnd"/>
+      <w:r>
+        <w:t xml:space="preserve"> </w:t>
+      </w:r>
+      <w:proofErr w:type="spellStart"/>
+      <w:r>
+        <w:t>if</w:t>
+      </w:r>
+      <w:proofErr w:type="spellEnd"/>
+      <w:r>
+        <w:t xml:space="preserve"> (</w:t>
+      </w:r>
+      <w:proofErr w:type="spellStart"/>
+      <w:r>
+        <w:t>ce</w:t>
+      </w:r>
+      <w:proofErr w:type="spellEnd"/>
+      <w:r>
+        <w:t xml:space="preserve"> == 1 &amp;&amp; </w:t>
+      </w:r>
+      <w:proofErr w:type="spellStart"/>
+      <w:r>
+        <w:t>load</w:t>
+      </w:r>
+      <w:proofErr w:type="spellEnd"/>
+      <w:r>
+        <w:t xml:space="preserve"> == </w:t>
+      </w:r>
+      <w:proofErr w:type="gramStart"/>
+      <w:r>
+        <w:t>0 )</w:t>
+      </w:r>
+      <w:proofErr w:type="gramEnd"/>
+    </w:p>
+    <w:p>
+      <w:pPr>
+        <w:pStyle w:val="Kd"/>
+      </w:pPr>
+      <w:r>
+        <w:t xml:space="preserve">               </w:t>
+      </w:r>
+      <w:proofErr w:type="spellStart"/>
+      <w:r>
+        <w:t>begin</w:t>
+      </w:r>
+      <w:proofErr w:type="spellEnd"/>
+      <w:r>
+        <w:t xml:space="preserve"> </w:t>
+      </w:r>
+    </w:p>
+    <w:p>
+      <w:pPr>
+        <w:pStyle w:val="Kd"/>
+      </w:pPr>
+      <w:r>
+        <w:t xml:space="preserve">                  </w:t>
+      </w:r>
+      <w:proofErr w:type="spellStart"/>
+      <w:r>
+        <w:t>reg</w:t>
+      </w:r>
+      <w:proofErr w:type="spellEnd"/>
+      <w:r>
+        <w:t>_</w:t>
+      </w:r>
+      <w:proofErr w:type="spellStart"/>
+      <w:r>
+        <w:t>selector</w:t>
+      </w:r>
+      <w:proofErr w:type="spellEnd"/>
+      <w:r>
+        <w:t xml:space="preserve"> &lt;= </w:t>
+      </w:r>
+      <w:proofErr w:type="spellStart"/>
+      <w:proofErr w:type="gramStart"/>
+      <w:r>
+        <w:t>opcode</w:t>
+      </w:r>
+      <w:proofErr w:type="spellEnd"/>
+      <w:r>
+        <w:t>[</w:t>
+      </w:r>
+      <w:proofErr w:type="gramEnd"/>
+      <w:r>
+        <w:t>6:4];</w:t>
+      </w:r>
+    </w:p>
+    <w:p>
+      <w:pPr>
+        <w:pStyle w:val="Kd"/>
+      </w:pPr>
+      <w:r>
+        <w:t xml:space="preserve">                  </w:t>
+      </w:r>
+      <w:proofErr w:type="gramStart"/>
+      <w:r>
+        <w:t>cin</w:t>
+      </w:r>
+      <w:proofErr w:type="gramEnd"/>
+      <w:r>
+        <w:t>_</w:t>
+      </w:r>
+      <w:proofErr w:type="spellStart"/>
+      <w:r>
+        <w:t>reg</w:t>
+      </w:r>
+      <w:proofErr w:type="spellEnd"/>
+      <w:r>
+        <w:t xml:space="preserve"> &lt;= cin;</w:t>
+      </w:r>
+    </w:p>
+    <w:p>
+      <w:pPr>
+        <w:pStyle w:val="Kd"/>
+      </w:pPr>
+      <w:r>
+        <w:t xml:space="preserve">                  </w:t>
+      </w:r>
+      <w:proofErr w:type="spellStart"/>
+      <w:r>
+        <w:t>cout</w:t>
+      </w:r>
+      <w:proofErr w:type="spellEnd"/>
+      <w:r>
+        <w:t>_</w:t>
+      </w:r>
+      <w:proofErr w:type="spellStart"/>
+      <w:r>
+        <w:t>reg</w:t>
+      </w:r>
+      <w:proofErr w:type="spellEnd"/>
+      <w:r>
+        <w:t xml:space="preserve"> &lt;=</w:t>
+      </w:r>
+      <w:proofErr w:type="spellStart"/>
+      <w:r>
+        <w:t>cout</w:t>
+      </w:r>
+      <w:proofErr w:type="spellEnd"/>
+      <w:r>
         <w:t>;</w:t>
       </w:r>
-      <w:r>
-        <w:t xml:space="preserve"> </w:t>
-      </w:r>
-    </w:p>
-    <w:p>
-      <w:r>
-        <w:t xml:space="preserve">Amennyiben a </w:t>
-      </w:r>
-      <w:proofErr w:type="spellStart"/>
-      <w:r>
-        <w:t>load</w:t>
-      </w:r>
-      <w:proofErr w:type="spellEnd"/>
-      <w:r>
-        <w:t xml:space="preserve"> 0-s az eszköz mintavételezi a bemeneteit és eltárolja a belső regiszterekben: </w:t>
-      </w:r>
-    </w:p>
-    <w:p>
-      <w:pPr>
-        <w:pStyle w:val="Kd"/>
-      </w:pPr>
-      <w:proofErr w:type="spellStart"/>
-      <w:r>
-        <w:t>else</w:t>
-      </w:r>
-      <w:proofErr w:type="spellEnd"/>
-      <w:r>
-        <w:t xml:space="preserve"> </w:t>
-      </w:r>
-      <w:proofErr w:type="spellStart"/>
-      <w:r>
-        <w:t>if</w:t>
-      </w:r>
-      <w:proofErr w:type="spellEnd"/>
-      <w:r>
-        <w:t xml:space="preserve"> (</w:t>
-      </w:r>
-      <w:proofErr w:type="spellStart"/>
-      <w:r>
-        <w:t>ce</w:t>
-      </w:r>
-      <w:proofErr w:type="spellEnd"/>
-      <w:r>
-        <w:t xml:space="preserve"> == 1 &amp;&amp; </w:t>
-      </w:r>
-      <w:proofErr w:type="spellStart"/>
-      <w:r>
-        <w:t>load</w:t>
-      </w:r>
-      <w:proofErr w:type="spellEnd"/>
-      <w:r>
-        <w:t xml:space="preserve"> == </w:t>
-      </w:r>
-      <w:proofErr w:type="gramStart"/>
-      <w:r>
-        <w:t>0 )</w:t>
-      </w:r>
-      <w:proofErr w:type="gramEnd"/>
+    </w:p>
+    <w:p>
+      <w:pPr>
+        <w:pStyle w:val="Kd"/>
+      </w:pPr>
+      <w:r>
+        <w:t xml:space="preserve">                  </w:t>
+      </w:r>
+      <w:proofErr w:type="spellStart"/>
+      <w:r>
+        <w:t>operation</w:t>
+      </w:r>
+      <w:proofErr w:type="spellEnd"/>
+      <w:r>
+        <w:t xml:space="preserve"> &lt;= </w:t>
+      </w:r>
+      <w:proofErr w:type="spellStart"/>
+      <w:proofErr w:type="gramStart"/>
+      <w:r>
+        <w:t>opcode</w:t>
+      </w:r>
+      <w:proofErr w:type="spellEnd"/>
+      <w:r>
+        <w:t>[</w:t>
+      </w:r>
+      <w:proofErr w:type="gramEnd"/>
+      <w:r>
+        <w:t>3:0];</w:t>
+      </w:r>
+    </w:p>
+    <w:p>
+      <w:pPr>
+        <w:pStyle w:val="Kd"/>
+      </w:pPr>
+      <w:r>
+        <w:t xml:space="preserve">                  </w:t>
+      </w:r>
+      <w:proofErr w:type="spellStart"/>
+      <w:r>
+        <w:t>state</w:t>
+      </w:r>
+      <w:proofErr w:type="spellEnd"/>
+      <w:r>
+        <w:t xml:space="preserve"> &lt;= OPERATION;</w:t>
+      </w:r>
     </w:p>
     <w:p>
       <w:pPr>
@@ -2695,160 +2825,6 @@
       <w:r>
         <w:t xml:space="preserve">               </w:t>
       </w:r>
-      <w:proofErr w:type="spellStart"/>
-      <w:r>
-        <w:t>begin</w:t>
-      </w:r>
-      <w:proofErr w:type="spellEnd"/>
-      <w:r>
-        <w:t xml:space="preserve"> </w:t>
-      </w:r>
-    </w:p>
-    <w:p>
-      <w:pPr>
-        <w:pStyle w:val="Kd"/>
-      </w:pPr>
-      <w:r>
-        <w:t xml:space="preserve">                  </w:t>
-      </w:r>
-      <w:proofErr w:type="spellStart"/>
-      <w:r>
-        <w:t>reg</w:t>
-      </w:r>
-      <w:proofErr w:type="spellEnd"/>
-      <w:r>
-        <w:t>_</w:t>
-      </w:r>
-      <w:proofErr w:type="spellStart"/>
-      <w:r>
-        <w:t>selector</w:t>
-      </w:r>
-      <w:proofErr w:type="spellEnd"/>
-      <w:r>
-        <w:t xml:space="preserve"> &lt;= </w:t>
-      </w:r>
-      <w:proofErr w:type="spellStart"/>
-      <w:proofErr w:type="gramStart"/>
-      <w:r>
-        <w:t>opcode</w:t>
-      </w:r>
-      <w:proofErr w:type="spellEnd"/>
-      <w:r>
-        <w:t>[</w:t>
-      </w:r>
-      <w:proofErr w:type="gramEnd"/>
-      <w:r>
-        <w:t>6:4];</w:t>
-      </w:r>
-    </w:p>
-    <w:p>
-      <w:pPr>
-        <w:pStyle w:val="Kd"/>
-      </w:pPr>
-      <w:r>
-        <w:t xml:space="preserve">                  </w:t>
-      </w:r>
-      <w:proofErr w:type="gramStart"/>
-      <w:r>
-        <w:t>cin</w:t>
-      </w:r>
-      <w:proofErr w:type="gramEnd"/>
-      <w:r>
-        <w:t>_</w:t>
-      </w:r>
-      <w:proofErr w:type="spellStart"/>
-      <w:r>
-        <w:t>reg</w:t>
-      </w:r>
-      <w:proofErr w:type="spellEnd"/>
-      <w:r>
-        <w:t xml:space="preserve"> &lt;= cin;</w:t>
-      </w:r>
-    </w:p>
-    <w:p>
-      <w:pPr>
-        <w:pStyle w:val="Kd"/>
-      </w:pPr>
-      <w:r>
-        <w:t xml:space="preserve">                  </w:t>
-      </w:r>
-      <w:proofErr w:type="spellStart"/>
-      <w:r>
-        <w:t>cout</w:t>
-      </w:r>
-      <w:proofErr w:type="spellEnd"/>
-      <w:r>
-        <w:t>_</w:t>
-      </w:r>
-      <w:proofErr w:type="spellStart"/>
-      <w:r>
-        <w:t>reg</w:t>
-      </w:r>
-      <w:proofErr w:type="spellEnd"/>
-      <w:r>
-        <w:t xml:space="preserve"> &lt;=</w:t>
-      </w:r>
-      <w:proofErr w:type="spellStart"/>
-      <w:r>
-        <w:t>cout</w:t>
-      </w:r>
-      <w:proofErr w:type="spellEnd"/>
-      <w:r>
-        <w:t>;</w:t>
-      </w:r>
-    </w:p>
-    <w:p>
-      <w:pPr>
-        <w:pStyle w:val="Kd"/>
-      </w:pPr>
-      <w:r>
-        <w:t xml:space="preserve">                  </w:t>
-      </w:r>
-      <w:proofErr w:type="spellStart"/>
-      <w:r>
-        <w:t>operation</w:t>
-      </w:r>
-      <w:proofErr w:type="spellEnd"/>
-      <w:r>
-        <w:t xml:space="preserve"> &lt;= </w:t>
-      </w:r>
-      <w:proofErr w:type="spellStart"/>
-      <w:proofErr w:type="gramStart"/>
-      <w:r>
-        <w:t>opcode</w:t>
-      </w:r>
-      <w:proofErr w:type="spellEnd"/>
-      <w:r>
-        <w:t>[</w:t>
-      </w:r>
-      <w:proofErr w:type="gramEnd"/>
-      <w:r>
-        <w:t>3:0];</w:t>
-      </w:r>
-    </w:p>
-    <w:p>
-      <w:pPr>
-        <w:pStyle w:val="Kd"/>
-      </w:pPr>
-      <w:r>
-        <w:t xml:space="preserve">                  </w:t>
-      </w:r>
-      <w:proofErr w:type="spellStart"/>
-      <w:r>
-        <w:t>state</w:t>
-      </w:r>
-      <w:proofErr w:type="spellEnd"/>
-      <w:r>
-        <w:t xml:space="preserve"> &lt;= OPERATION;</w:t>
-      </w:r>
-    </w:p>
-    <w:p>
-      <w:pPr>
-        <w:pStyle w:val="Kd"/>
-      </w:pPr>
-      <w:r>
-        <w:t xml:space="preserve">               </w:t>
-      </w:r>
       <w:proofErr w:type="gramStart"/>
       <w:r>
         <w:t>end</w:t>
@@ -2857,15 +2833,21 @@
     </w:p>
     <w:p>
       <w:r>
-        <w:t xml:space="preserve">Mivel ezek a belső regiszterek rá vannak kötve az ALU bemenetére ekkor már </w:t>
-      </w:r>
-      <w:proofErr w:type="spellStart"/>
-      <w:r>
-        <w:t>elkeződik</w:t>
-      </w:r>
-      <w:proofErr w:type="spellEnd"/>
-      <w:r>
-        <w:t xml:space="preserve"> a műveletvégzés, tehát a következő órajel ciklusban már kiolvasható az ALU kimenete: </w:t>
+        <w:t xml:space="preserve">Mivel ezek a belső regiszterek rá </w:t>
+      </w:r>
+      <w:proofErr w:type="gramStart"/>
+      <w:r>
+        <w:t>vannak</w:t>
+      </w:r>
+      <w:proofErr w:type="gramEnd"/>
+      <w:r>
+        <w:t xml:space="preserve"> kötve az ALU bemenetére ekkor már elkez</w:t>
+      </w:r>
+      <w:r>
+        <w:t>d</w:t>
+      </w:r>
+      <w:r>
+        <w:t xml:space="preserve">ődik a műveletvégzés, tehát a következő órajel ciklusban már kiolvasható az ALU kimenete: </w:t>
       </w:r>
     </w:p>
     <w:p>
@@ -4302,7 +4284,7 @@
     </w:p>
     <w:p>
       <w:r>
-        <w:t xml:space="preserve">. A teszteléshez használt </w:t>
+        <w:t xml:space="preserve">A teszteléshez használt </w:t>
       </w:r>
       <w:proofErr w:type="spellStart"/>
       <w:r>
@@ -6023,19 +6005,37 @@
       </w:r>
       <w:proofErr w:type="spellStart"/>
       <w:r>
-        <w:t>ceműködését</w:t>
-      </w:r>
-      <w:proofErr w:type="spellEnd"/>
-      <w:r>
-        <w:t xml:space="preserve">, </w:t>
-      </w:r>
-      <w:proofErr w:type="spellStart"/>
-      <w:r>
-        <w:t>illetveösszeadás</w:t>
-      </w:r>
-      <w:proofErr w:type="spellEnd"/>
-      <w:r>
-        <w:t xml:space="preserve"> kivonást a cin használatával illetve anélkül valamint egy balra </w:t>
+        <w:t>ce</w:t>
+      </w:r>
+      <w:proofErr w:type="spellEnd"/>
+      <w:r>
+        <w:t xml:space="preserve"> </w:t>
+      </w:r>
+      <w:r>
+        <w:t>működését, illetve</w:t>
+      </w:r>
+      <w:r>
+        <w:t xml:space="preserve"> </w:t>
+      </w:r>
+      <w:r>
+        <w:t>összeadás kivonást a cin használatával</w:t>
+      </w:r>
+      <w:r>
+        <w:t>,</w:t>
+      </w:r>
+      <w:r>
+        <w:t xml:space="preserve"> illetve </w:t>
+      </w:r>
+      <w:proofErr w:type="gramStart"/>
+      <w:r>
+        <w:t>anélkül</w:t>
+      </w:r>
+      <w:proofErr w:type="gramEnd"/>
+      <w:r>
+        <w:t>,</w:t>
+      </w:r>
+      <w:r>
+        <w:t xml:space="preserve"> valamint egy balra </w:t>
       </w:r>
       <w:proofErr w:type="spellStart"/>
       <w:r>
@@ -6043,13 +6043,11 @@
       </w:r>
       <w:proofErr w:type="spellEnd"/>
       <w:r>
-        <w:t xml:space="preserve">  cin=</w:t>
-      </w:r>
-      <w:proofErr w:type="gramStart"/>
-      <w:r>
-        <w:t>0-val</w:t>
-      </w:r>
-      <w:proofErr w:type="gramEnd"/>
+        <w:t xml:space="preserve">  cin=0-val</w:t>
+      </w:r>
+      <w:r>
+        <w:t>,</w:t>
+      </w:r>
       <w:r>
         <w:t xml:space="preserve"> vagyis egy nullás </w:t>
       </w:r>
@@ -6063,19 +6061,17 @@
       </w:r>
       <w:proofErr w:type="spellStart"/>
       <w:r>
-        <w:t>helyiértékre</w:t>
-      </w:r>
-      <w:proofErr w:type="spellEnd"/>
-      <w:r>
-        <w:t xml:space="preserve">. A műveletek után </w:t>
-      </w:r>
-      <w:proofErr w:type="spellStart"/>
-      <w:r>
-        <w:t>talállható</w:t>
-      </w:r>
-      <w:proofErr w:type="spellEnd"/>
-      <w:r>
-        <w:t xml:space="preserve"> a várt eredmény, amely meg is figyelhető a </w:t>
+        <w:t>helyi</w:t>
+      </w:r>
+      <w:r>
+        <w:t>értékre</w:t>
+      </w:r>
+      <w:proofErr w:type="spellEnd"/>
+      <w:r>
+        <w:t>. A műveletek után talál</w:t>
+      </w:r>
+      <w:r>
+        <w:t xml:space="preserve">ható a várt eredmény, amely meg is figyelhető a </w:t>
       </w:r>
       <w:proofErr w:type="spellStart"/>
       <w:r>
@@ -6207,6 +6203,7 @@
         <w:pStyle w:val="Kd"/>
       </w:pPr>
       <w:r>
+        <w:lastRenderedPageBreak/>
         <w:t>#20</w:t>
       </w:r>
     </w:p>
@@ -6459,7 +6456,6 @@
           <w:noProof/>
           <w:lang w:eastAsia="hu-HU"/>
         </w:rPr>
-        <w:lastRenderedPageBreak/>
         <w:drawing>
           <wp:inline distT="0" distB="0" distL="0" distR="0" wp14:anchorId="1D29EF2B" wp14:editId="7D18EBB9">
             <wp:extent cx="6824743" cy="1866900"/>
@@ -6683,6 +6679,7 @@
     </w:p>
     <w:p>
       <w:r>
+        <w:lastRenderedPageBreak/>
         <w:t xml:space="preserve">Ezt még egy másolás egy </w:t>
       </w:r>
       <w:proofErr w:type="gramStart"/>
@@ -6819,7 +6816,6 @@
           <w:noProof/>
           <w:lang w:eastAsia="hu-HU"/>
         </w:rPr>
-        <w:lastRenderedPageBreak/>
         <w:drawing>
           <wp:inline distT="0" distB="0" distL="0" distR="0" wp14:anchorId="7D221089" wp14:editId="31A81F74">
             <wp:extent cx="5760720" cy="1906562"/>
@@ -7034,7 +7030,11 @@
       </w:r>
       <w:proofErr w:type="spellEnd"/>
       <w:r>
-        <w:t xml:space="preserve"> egy valós működésben a bármi is van a bemeneteken az eszköz műveleteket fog végezni, amellyel energiát fogyaszt, illetve az AKKU értéke kiszámíthatatlanná válik: </w:t>
+        <w:t xml:space="preserve"> egy valós működésben a bármi is van a </w:t>
+      </w:r>
+      <w:r>
+        <w:lastRenderedPageBreak/>
+        <w:t xml:space="preserve">bemeneteken az eszköz műveleteket fog végezni, amellyel energiát fogyaszt, illetve az AKKU értéke kiszámíthatatlanná válik: </w:t>
       </w:r>
     </w:p>
     <w:p>
@@ -7086,7 +7086,6 @@
       </w:pPr>
       <w:bookmarkStart w:id="8" w:name="_Toc452298351"/>
       <w:r>
-        <w:lastRenderedPageBreak/>
         <w:t>Függelék</w:t>
       </w:r>
       <w:bookmarkEnd w:id="8"/>
@@ -7430,7 +7429,12 @@
       </w:r>
       <w:proofErr w:type="spellStart"/>
       <w:r>
-        <w:t>outData</w:t>
+        <w:t>outDat</w:t>
+      </w:r>
+      <w:bookmarkStart w:id="9" w:name="_GoBack"/>
+      <w:bookmarkEnd w:id="9"/>
+      <w:r>
+        <w:t>a</w:t>
       </w:r>
       <w:proofErr w:type="spellEnd"/>
       <w:r>
@@ -7534,7 +7538,13 @@
       </w:r>
       <w:proofErr w:type="gramStart"/>
       <w:r>
-        <w:t>XOR   =  4</w:t>
+        <w:t xml:space="preserve">XOR   </w:t>
+      </w:r>
+      <w:r>
+        <w:t xml:space="preserve"> = </w:t>
+      </w:r>
+      <w:r>
+        <w:t>4</w:t>
       </w:r>
       <w:proofErr w:type="gramEnd"/>
       <w:r>
@@ -7555,7 +7565,13 @@
       </w:r>
       <w:proofErr w:type="gramStart"/>
       <w:r>
-        <w:t>CMP   =  4</w:t>
+        <w:t xml:space="preserve">CMP   </w:t>
+      </w:r>
+      <w:r>
+        <w:t xml:space="preserve"> = </w:t>
+      </w:r>
+      <w:r>
+        <w:t>4</w:t>
       </w:r>
       <w:proofErr w:type="gramEnd"/>
       <w:r>
@@ -7656,11 +7672,18 @@
       </w:r>
       <w:proofErr w:type="spellEnd"/>
       <w:r>
-        <w:t xml:space="preserve"> CPY</w:t>
-      </w:r>
-      <w:r>
-        <w:tab/>
-        <w:t xml:space="preserve">  = 4'ha; //</w:t>
+        <w:t xml:space="preserve"> </w:t>
+      </w:r>
+      <w:proofErr w:type="gramStart"/>
+      <w:r>
+        <w:t xml:space="preserve">CPY    </w:t>
+      </w:r>
+      <w:r>
+        <w:t>= 4</w:t>
+      </w:r>
+      <w:proofErr w:type="gramEnd"/>
+      <w:r>
+        <w:t>'ha; //</w:t>
       </w:r>
       <w:proofErr w:type="spellStart"/>
       <w:r>
@@ -9586,8 +9609,6 @@
       <w:pPr>
         <w:pStyle w:val="Kd"/>
       </w:pPr>
-      <w:bookmarkStart w:id="9" w:name="_GoBack"/>
-      <w:bookmarkEnd w:id="9"/>
     </w:p>
     <w:p>
       <w:pPr>
@@ -10603,15 +10624,7 @@
       </w:r>
       <w:r>
         <w:tab/>
-        <w:t>(</w:t>
-      </w:r>
-      <w:proofErr w:type="spellStart"/>
-      <w:r>
-        <w:t>cin</w:t>
-      </w:r>
-      <w:proofErr w:type="spellEnd"/>
-      <w:r>
-        <w:t>_</w:t>
+        <w:t>(cin_</w:t>
       </w:r>
       <w:proofErr w:type="spellStart"/>
       <w:r>
@@ -10845,6 +10858,7 @@
         <w:docPartUnique/>
       </w:docPartObj>
     </w:sdtPr>
+    <w:sdtEndPr/>
     <w:sdtContent>
       <w:p>
         <w:pPr>
@@ -10863,7 +10877,7 @@
           <w:rPr>
             <w:noProof/>
           </w:rPr>
-          <w:t>16</w:t>
+          <w:t>1</w:t>
         </w:r>
         <w:r>
           <w:fldChar w:fldCharType="end"/>
@@ -11467,6 +11481,7 @@
   <w:style w:type="character" w:default="1" w:styleId="Bekezdsalapbettpusa">
     <w:name w:val="Default Paragraph Font"/>
     <w:uiPriority w:val="1"/>
+    <w:semiHidden/>
     <w:unhideWhenUsed/>
   </w:style>
   <w:style w:type="table" w:default="1" w:styleId="Normltblzat">
@@ -12013,6 +12028,7 @@
   <w:style w:type="character" w:default="1" w:styleId="Bekezdsalapbettpusa">
     <w:name w:val="Default Paragraph Font"/>
     <w:uiPriority w:val="1"/>
+    <w:semiHidden/>
     <w:unhideWhenUsed/>
   </w:style>
   <w:style w:type="table" w:default="1" w:styleId="Normltblzat">
@@ -12474,32 +12490,6 @@
         </w:p>
       </w:docPartBody>
     </w:docPart>
-    <w:docPart>
-      <w:docPartPr>
-        <w:name w:val="793BB5D79B1A404E82CD06A9BE132542"/>
-        <w:category>
-          <w:name w:val="Általános"/>
-          <w:gallery w:val="placeholder"/>
-        </w:category>
-        <w:types>
-          <w:type w:val="bbPlcHdr"/>
-        </w:types>
-        <w:behaviors>
-          <w:behavior w:val="content"/>
-        </w:behaviors>
-        <w:guid w:val="{C30F9655-DE39-412C-A2DC-4A55527312EC}"/>
-      </w:docPartPr>
-      <w:docPartBody>
-        <w:p>
-          <w:pPr>
-            <w:pStyle w:val="793BB5D79B1A404E82CD06A9BE132542"/>
-          </w:pPr>
-          <w:r>
-            <w:t>[Ide írhatja a dokumentum kivonatát, amely rendszerint a dokumentum rövid összefoglalása. Ide írhatja a dokumentum kivonatát, amely rendszerint a dokumentum rövid összefoglalása.]</w:t>
-          </w:r>
-        </w:p>
-      </w:docPartBody>
-    </w:docPart>
   </w:docParts>
 </w:glossaryDocument>
 </file>
@@ -12518,14 +12508,14 @@
     <w:charset w:val="EE"/>
     <w:family w:val="roman"/>
     <w:pitch w:val="variable"/>
-    <w:sig w:usb0="E0002EFF" w:usb1="C0007843" w:usb2="00000009" w:usb3="00000000" w:csb0="000001FF" w:csb1="00000000"/>
+    <w:sig w:usb0="E0002AFF" w:usb1="C0007841" w:usb2="00000009" w:usb3="00000000" w:csb0="000001FF" w:csb1="00000000"/>
   </w:font>
   <w:font w:name="Courier New">
     <w:panose1 w:val="02070309020205020404"/>
     <w:charset w:val="EE"/>
     <w:family w:val="modern"/>
     <w:pitch w:val="fixed"/>
-    <w:sig w:usb0="E0002EFF" w:usb1="C0007843" w:usb2="00000009" w:usb3="00000000" w:csb0="000001FF" w:csb1="00000000"/>
+    <w:sig w:usb0="E0002AFF" w:usb1="C0007843" w:usb2="00000009" w:usb3="00000000" w:csb0="000001FF" w:csb1="00000000"/>
   </w:font>
   <w:font w:name="Wingdings">
     <w:panose1 w:val="05000000000000000000"/>
@@ -12539,7 +12529,7 @@
     <w:charset w:val="EE"/>
     <w:family w:val="swiss"/>
     <w:pitch w:val="variable"/>
-    <w:sig w:usb0="E00002FF" w:usb1="4000ACFF" w:usb2="00000001" w:usb3="00000000" w:csb0="0000019F" w:csb1="00000000"/>
+    <w:sig w:usb0="E10002FF" w:usb1="4000ACFF" w:usb2="00000009" w:usb3="00000000" w:csb0="0000019F" w:csb1="00000000"/>
   </w:font>
   <w:font w:name="Cambria">
     <w:panose1 w:val="02040503050406030204"/>
@@ -12553,7 +12543,7 @@
     <w:charset w:val="EE"/>
     <w:family w:val="modern"/>
     <w:pitch w:val="fixed"/>
-    <w:sig w:usb0="E00002FF" w:usb1="0000FCFF" w:usb2="00000001" w:usb3="00000000" w:csb0="0000019F" w:csb1="00000000"/>
+    <w:sig w:usb0="E10002FF" w:usb1="4000FCFF" w:usb2="00000009" w:usb3="00000000" w:csb0="0000019F" w:csb1="00000000"/>
   </w:font>
   <w:font w:name="Tahoma">
     <w:panose1 w:val="020B0604030504040204"/>
@@ -12580,7 +12570,9 @@
   </w:compat>
   <w:rsids>
     <w:rsidRoot w:val="0055284F"/>
+    <w:rsid w:val="00207135"/>
     <w:rsid w:val="0055284F"/>
+    <w:rsid w:val="00D10F22"/>
     <w:rsid w:val="00EA1CB9"/>
   </w:rsids>
   <m:mathPr>
@@ -13371,7 +13363,7 @@
 </file>
 
 <file path=customXml/itemProps2.xml><?xml version="1.0" encoding="utf-8"?>
-<ds:datastoreItem xmlns:ds="http://schemas.openxmlformats.org/officeDocument/2006/customXml" ds:itemID="{860B0308-E786-4BD3-B5B1-A4E9CBB4CE26}">
+<ds:datastoreItem xmlns:ds="http://schemas.openxmlformats.org/officeDocument/2006/customXml" ds:itemID="{8893FB45-113F-4769-848A-CDE76F6D7812}">
   <ds:schemaRefs>
     <ds:schemaRef ds:uri="http://schemas.openxmlformats.org/officeDocument/2006/bibliography"/>
   </ds:schemaRefs>

</xml_diff>